<commit_message>
Modified report and code
</commit_message>
<xml_diff>
--- a/Exercise 2 Report.docx
+++ b/Exercise 2 Report.docx
@@ -169,8 +169,106 @@
         </w:rPr>
         <w:t xml:space="preserve">The third part of the exercise was based on performance of CNN in CPU and GPU by varying the number of filters in the convolutional layer. </w:t>
       </w:r>
+      <w:r>
+        <w:rPr>
+          <w:sz w:val="24"/>
+          <w:szCs w:val="24"/>
+        </w:rPr>
+        <w:t xml:space="preserve">Although computations in GPU was much faster than those in CPU, the pool account had only limited amount of internal memory, causing the network to run out of memory when the filter size reached 64. Therefore, the script didn’t run </w:t>
+      </w:r>
+      <w:r>
+        <w:rPr>
+          <w:sz w:val="24"/>
+          <w:szCs w:val="24"/>
+        </w:rPr>
+        <w:lastRenderedPageBreak/>
+        <w:t>successfully in GPU and graph couldn’t be obtained. The runtime scatter plot for t</w:t>
+      </w:r>
       <w:bookmarkStart w:id="0" w:name="_GoBack"/>
       <w:bookmarkEnd w:id="0"/>
+      <w:r>
+        <w:rPr>
+          <w:sz w:val="24"/>
+          <w:szCs w:val="24"/>
+        </w:rPr>
+        <w:t>he CPU version is as follows</w:t>
+      </w:r>
+    </w:p>
+    <w:p>
+      <w:pPr>
+        <w:rPr>
+          <w:sz w:val="24"/>
+          <w:szCs w:val="24"/>
+        </w:rPr>
+      </w:pPr>
+      <w:r>
+        <w:rPr>
+          <w:noProof/>
+        </w:rPr>
+        <w:drawing>
+          <wp:inline distT="0" distB="0" distL="0" distR="0">
+            <wp:extent cx="5854700" cy="4387850"/>
+            <wp:effectExtent l="0" t="0" r="0" b="0"/>
+            <wp:docPr id="2" name="Picture 2"/>
+            <wp:cNvGraphicFramePr>
+              <a:graphicFrameLocks xmlns:a="http://schemas.openxmlformats.org/drawingml/2006/main" noChangeAspect="1"/>
+            </wp:cNvGraphicFramePr>
+            <a:graphic xmlns:a="http://schemas.openxmlformats.org/drawingml/2006/main">
+              <a:graphicData uri="http://schemas.openxmlformats.org/drawingml/2006/picture">
+                <pic:pic xmlns:pic="http://schemas.openxmlformats.org/drawingml/2006/picture">
+                  <pic:nvPicPr>
+                    <pic:cNvPr id="0" name="Picture 1"/>
+                    <pic:cNvPicPr>
+                      <a:picLocks noChangeAspect="1" noChangeArrowheads="1"/>
+                    </pic:cNvPicPr>
+                  </pic:nvPicPr>
+                  <pic:blipFill>
+                    <a:blip r:embed="rId5">
+                      <a:extLst>
+                        <a:ext uri="{28A0092B-C50C-407E-A947-70E740481C1C}">
+                          <a14:useLocalDpi xmlns:a14="http://schemas.microsoft.com/office/drawing/2010/main" val="0"/>
+                        </a:ext>
+                      </a:extLst>
+                    </a:blip>
+                    <a:srcRect/>
+                    <a:stretch>
+                      <a:fillRect/>
+                    </a:stretch>
+                  </pic:blipFill>
+                  <pic:spPr bwMode="auto">
+                    <a:xfrm>
+                      <a:off x="0" y="0"/>
+                      <a:ext cx="5854700" cy="4387850"/>
+                    </a:xfrm>
+                    <a:prstGeom prst="rect">
+                      <a:avLst/>
+                    </a:prstGeom>
+                    <a:noFill/>
+                    <a:ln>
+                      <a:noFill/>
+                    </a:ln>
+                  </pic:spPr>
+                </pic:pic>
+              </a:graphicData>
+            </a:graphic>
+          </wp:inline>
+        </w:drawing>
+      </w:r>
+    </w:p>
+    <w:p>
+      <w:pPr>
+        <w:rPr>
+          <w:sz w:val="24"/>
+          <w:szCs w:val="24"/>
+        </w:rPr>
+      </w:pPr>
+      <w:r>
+        <w:rPr>
+          <w:sz w:val="24"/>
+          <w:szCs w:val="24"/>
+        </w:rPr>
+        <w:t xml:space="preserve">As you can see, as the number of parameters increase, the runtime (minutes) increase drastically. </w:t>
+      </w:r>
     </w:p>
     <w:sectPr>
       <w:pgSz w:w="12240" w:h="15840"/>

</xml_diff>